<commit_message>
fix: anadir capturas de GitHub Pages a los 4 documentos que faltaban
</commit_message>
<xml_diff>
--- a/Documentos/Bases de Datos/Extra - MenuSpreader.docx
+++ b/Documentos/Bases de Datos/Extra - MenuSpreader.docx
@@ -3352,6 +3352,45 @@
       </w:r>
     </w:p>
     <w:p>
+      <w:pPr>
+        <w:jc w:val="center"/>
+      </w:pPr>
+      <w:r>
+        <w:drawing>
+          <wp:inline xmlns:a="http://schemas.openxmlformats.org/drawingml/2006/main" xmlns:pic="http://schemas.openxmlformats.org/drawingml/2006/picture">
+            <wp:extent cx="5486400" cy="3857625"/>
+            <wp:docPr id="1" name="Picture 1"/>
+            <wp:cNvGraphicFramePr>
+              <a:graphicFrameLocks noChangeAspect="1"/>
+            </wp:cNvGraphicFramePr>
+            <a:graphic>
+              <a:graphicData uri="http://schemas.openxmlformats.org/drawingml/2006/picture">
+                <pic:pic>
+                  <pic:nvPicPr>
+                    <pic:cNvPr id="0" name="Extra - MenuSpreader.png"/>
+                    <pic:cNvPicPr/>
+                  </pic:nvPicPr>
+                  <pic:blipFill>
+                    <a:blip r:embed="rId9"/>
+                    <a:stretch>
+                      <a:fillRect/>
+                    </a:stretch>
+                  </pic:blipFill>
+                  <pic:spPr>
+                    <a:xfrm>
+                      <a:off x="0" y="0"/>
+                      <a:ext cx="5486400" cy="3857625"/>
+                    </a:xfrm>
+                    <a:prstGeom prst="rect"/>
+                  </pic:spPr>
+                </pic:pic>
+              </a:graphicData>
+            </a:graphic>
+          </wp:inline>
+        </w:drawing>
+      </w:r>
+    </w:p>
+    <w:p>
       <w:r>
         <w:t>MenuSpreader nace de una necesidad real: muchos bares y restaurantes envían manualmente su menú del día por WhatsApp a decenas de clientes cada mañana. Este proyecto automatiza completamente ese proceso.</w:t>
       </w:r>

</xml_diff>